<commit_message>
spelling corrections & adding images for portfolio
</commit_message>
<xml_diff>
--- a/DomainsModel/Markers_Domain_model/Marker_Initial_prototype_design.docx
+++ b/DomainsModel/Markers_Domain_model/Marker_Initial_prototype_design.docx
@@ -1,6 +1,6 @@
 
 <file path=word/document.xml><?xml version="1.0" encoding="utf-8"?>
-<w:document xmlns:wpc="http://schemas.microsoft.com/office/word/2010/wordprocessingCanvas" xmlns:cx="http://schemas.microsoft.com/office/drawing/2014/chartex" xmlns:cx1="http://schemas.microsoft.com/office/drawing/2015/9/8/chartex" xmlns:cx2="http://schemas.microsoft.com/office/drawing/2015/10/21/chartex" xmlns:cx3="http://schemas.microsoft.com/office/drawing/2016/5/9/chartex" xmlns:cx4="http://schemas.microsoft.com/office/drawing/2016/5/10/chartex" xmlns:cx5="http://schemas.microsoft.com/office/drawing/2016/5/11/chartex" xmlns:mc="http://schemas.openxmlformats.org/markup-compatibility/2006" xmlns:o="urn:schemas-microsoft-com:office:office" xmlns:r="http://schemas.openxmlformats.org/officeDocument/2006/relationships" xmlns:m="http://schemas.openxmlformats.org/officeDocument/2006/math" xmlns:v="urn:schemas-microsoft-com:vml" xmlns:wp14="http://schemas.microsoft.com/office/word/2010/wordprocessingDrawing" xmlns:wp="http://schemas.openxmlformats.org/drawingml/2006/wordprocessingDrawing" xmlns:w10="urn:schemas-microsoft-com:office:word" xmlns:w="http://schemas.openxmlformats.org/wordprocessingml/2006/main" xmlns:w14="http://schemas.microsoft.com/office/word/2010/wordml" xmlns:w15="http://schemas.microsoft.com/office/word/2012/wordml" xmlns:w16se="http://schemas.microsoft.com/office/word/2015/wordml/symex" xmlns:wpg="http://schemas.microsoft.com/office/word/2010/wordprocessingGroup" xmlns:wpi="http://schemas.microsoft.com/office/word/2010/wordprocessingInk" xmlns:wne="http://schemas.microsoft.com/office/word/2006/wordml" xmlns:wps="http://schemas.microsoft.com/office/word/2010/wordprocessingShape" mc:Ignorable="w14 w15 w16se wp14">
+<w:document xmlns:wpc="http://schemas.microsoft.com/office/word/2010/wordprocessingCanvas" xmlns:cx="http://schemas.microsoft.com/office/drawing/2014/chartex" xmlns:cx1="http://schemas.microsoft.com/office/drawing/2015/9/8/chartex" xmlns:cx2="http://schemas.microsoft.com/office/drawing/2015/10/21/chartex" xmlns:cx3="http://schemas.microsoft.com/office/drawing/2016/5/9/chartex" xmlns:cx4="http://schemas.microsoft.com/office/drawing/2016/5/10/chartex" xmlns:cx5="http://schemas.microsoft.com/office/drawing/2016/5/11/chartex" xmlns:cx6="http://schemas.microsoft.com/office/drawing/2016/5/12/chartex" xmlns:cx7="http://schemas.microsoft.com/office/drawing/2016/5/13/chartex" xmlns:cx8="http://schemas.microsoft.com/office/drawing/2016/5/14/chartex" xmlns:mc="http://schemas.openxmlformats.org/markup-compatibility/2006" xmlns:aink="http://schemas.microsoft.com/office/drawing/2016/ink" xmlns:am3d="http://schemas.microsoft.com/office/drawing/2017/model3d" xmlns:o="urn:schemas-microsoft-com:office:office" xmlns:r="http://schemas.openxmlformats.org/officeDocument/2006/relationships" xmlns:m="http://schemas.openxmlformats.org/officeDocument/2006/math" xmlns:v="urn:schemas-microsoft-com:vml" xmlns:wp14="http://schemas.microsoft.com/office/word/2010/wordprocessingDrawing" xmlns:wp="http://schemas.openxmlformats.org/drawingml/2006/wordprocessingDrawing" xmlns:w10="urn:schemas-microsoft-com:office:word" xmlns:w="http://schemas.openxmlformats.org/wordprocessingml/2006/main" xmlns:w14="http://schemas.microsoft.com/office/word/2010/wordml" xmlns:w15="http://schemas.microsoft.com/office/word/2012/wordml" xmlns:w16se="http://schemas.microsoft.com/office/word/2015/wordml/symex" xmlns:wpg="http://schemas.microsoft.com/office/word/2010/wordprocessingGroup" xmlns:wpi="http://schemas.microsoft.com/office/word/2010/wordprocessingInk" xmlns:wne="http://schemas.microsoft.com/office/word/2006/wordml" xmlns:wps="http://schemas.microsoft.com/office/word/2010/wordprocessingShape" mc:Ignorable="w14 w15 w16se wp14">
   <w:body>
     <w:p>
       <w:r>
@@ -600,7 +600,7 @@
                                     </pic:cNvPicPr>
                                   </pic:nvPicPr>
                                   <pic:blipFill>
-                                    <a:blip r:embed="rId5">
+                                    <a:blip r:embed="rId6">
                                       <a:extLst>
                                         <a:ext uri="{28A0092B-C50C-407E-A947-70E740481C1C}">
                                           <a14:useLocalDpi xmlns:a14="http://schemas.microsoft.com/office/drawing/2010/main" val="0"/>
@@ -1015,7 +1015,7 @@
                     </pic:cNvPicPr>
                   </pic:nvPicPr>
                   <pic:blipFill>
-                    <a:blip r:embed="rId6" cstate="print">
+                    <a:blip r:embed="rId7" cstate="print">
                       <a:extLst>
                         <a:ext uri="{28A0092B-C50C-407E-A947-70E740481C1C}">
                           <a14:useLocalDpi xmlns:a14="http://schemas.microsoft.com/office/drawing/2010/main" val="0"/>
@@ -1083,7 +1083,7 @@
                     </pic:cNvPicPr>
                   </pic:nvPicPr>
                   <pic:blipFill>
-                    <a:blip r:embed="rId7" cstate="print">
+                    <a:blip r:embed="rId8" cstate="print">
                       <a:extLst>
                         <a:ext uri="{28A0092B-C50C-407E-A947-70E740481C1C}">
                           <a14:useLocalDpi xmlns:a14="http://schemas.microsoft.com/office/drawing/2010/main" val="0"/>
@@ -2312,7 +2312,7 @@
                                           </pic:cNvPicPr>
                                         </pic:nvPicPr>
                                         <pic:blipFill>
-                                          <a:blip r:embed="rId8">
+                                          <a:blip r:embed="rId9">
                                             <a:extLst>
                                               <a:ext uri="{28A0092B-C50C-407E-A947-70E740481C1C}">
                                                 <a14:useLocalDpi xmlns:a14="http://schemas.microsoft.com/office/drawing/2010/main" val="0"/>
@@ -2366,7 +2366,7 @@
                                           </pic:cNvPicPr>
                                         </pic:nvPicPr>
                                         <pic:blipFill>
-                                          <a:blip r:embed="rId9">
+                                          <a:blip r:embed="rId10">
                                             <a:extLst>
                                               <a:ext uri="{28A0092B-C50C-407E-A947-70E740481C1C}">
                                                 <a14:useLocalDpi xmlns:a14="http://schemas.microsoft.com/office/drawing/2010/main" val="0"/>
@@ -2836,7 +2836,7 @@
                                     </pic:cNvPicPr>
                                   </pic:nvPicPr>
                                   <pic:blipFill>
-                                    <a:blip r:embed="rId8">
+                                    <a:blip r:embed="rId11">
                                       <a:extLst>
                                         <a:ext uri="{28A0092B-C50C-407E-A947-70E740481C1C}">
                                           <a14:useLocalDpi xmlns:a14="http://schemas.microsoft.com/office/drawing/2010/main" val="0"/>
@@ -2890,7 +2890,7 @@
                                     </pic:cNvPicPr>
                                   </pic:nvPicPr>
                                   <pic:blipFill>
-                                    <a:blip r:embed="rId9">
+                                    <a:blip r:embed="rId12">
                                       <a:extLst>
                                         <a:ext uri="{28A0092B-C50C-407E-A947-70E740481C1C}">
                                           <a14:useLocalDpi xmlns:a14="http://schemas.microsoft.com/office/drawing/2010/main" val="0"/>
@@ -3289,7 +3289,7 @@
                     </pic:cNvPicPr>
                   </pic:nvPicPr>
                   <pic:blipFill>
-                    <a:blip r:embed="rId6" cstate="print">
+                    <a:blip r:embed="rId7" cstate="print">
                       <a:extLst>
                         <a:ext uri="{28A0092B-C50C-407E-A947-70E740481C1C}">
                           <a14:useLocalDpi xmlns:a14="http://schemas.microsoft.com/office/drawing/2010/main" val="0"/>
@@ -3357,7 +3357,7 @@
                     </pic:cNvPicPr>
                   </pic:nvPicPr>
                   <pic:blipFill>
-                    <a:blip r:embed="rId7" cstate="print">
+                    <a:blip r:embed="rId8" cstate="print">
                       <a:extLst>
                         <a:ext uri="{28A0092B-C50C-407E-A947-70E740481C1C}">
                           <a14:useLocalDpi xmlns:a14="http://schemas.microsoft.com/office/drawing/2010/main" val="0"/>
@@ -4130,23 +4130,29 @@
                                 <w:lang w:val="en-NZ"/>
                               </w:rPr>
                             </w:pPr>
-                            <w:proofErr w:type="spellStart"/>
                             <w:r>
                               <w:rPr>
                                 <w:b/>
                                 <w:sz w:val="28"/>
                                 <w:lang w:val="en-NZ"/>
                               </w:rPr>
-                              <w:t>Loged</w:t>
+                              <w:t>Log</w:t>
                             </w:r>
-                            <w:proofErr w:type="spellEnd"/>
                             <w:r>
                               <w:rPr>
                                 <w:b/>
                                 <w:sz w:val="28"/>
                                 <w:lang w:val="en-NZ"/>
                               </w:rPr>
-                              <w:t xml:space="preserve"> as: </w:t>
+                              <w:t>g</w:t>
+                            </w:r>
+                            <w:r>
+                              <w:rPr>
+                                <w:b/>
+                                <w:sz w:val="28"/>
+                                <w:lang w:val="en-NZ"/>
+                              </w:rPr>
+                              <w:t xml:space="preserve">ed as: </w:t>
                             </w:r>
                             <w:r>
                               <w:rPr>
@@ -4181,7 +4187,11 @@
           </mc:Choice>
           <mc:Fallback>
             <w:pict>
-              <v:shape w14:anchorId="2AF38973" id="Text Box 317" o:spid="_x0000_s1036" type="#_x0000_t202" style="position:absolute;margin-left:116.9pt;margin-top:21.4pt;width:210.4pt;height:25.25pt;z-index:252087296;visibility:visible;mso-wrap-style:square;mso-wrap-distance-left:9pt;mso-wrap-distance-top:0;mso-wrap-distance-right:9pt;mso-wrap-distance-bottom:0;mso-position-horizontal:absolute;mso-position-horizontal-relative:text;mso-position-vertical:absolute;mso-position-vertical-relative:text;v-text-anchor:top" o:gfxdata="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" filled="f" stroked="f" strokeweight=".5pt">
+              <v:shapetype w14:anchorId="2AF38973" id="_x0000_t202" coordsize="21600,21600" o:spt="202" path="m,l,21600r21600,l21600,xe">
+                <v:stroke joinstyle="miter"/>
+                <v:path gradientshapeok="t" o:connecttype="rect"/>
+              </v:shapetype>
+              <v:shape id="Text Box 317" o:spid="_x0000_s1036" type="#_x0000_t202" style="position:absolute;margin-left:116.9pt;margin-top:21.4pt;width:210.4pt;height:25.25pt;z-index:252087296;visibility:visible;mso-wrap-style:square;mso-wrap-distance-left:9pt;mso-wrap-distance-top:0;mso-wrap-distance-right:9pt;mso-wrap-distance-bottom:0;mso-position-horizontal:absolute;mso-position-horizontal-relative:text;mso-position-vertical:absolute;mso-position-vertical-relative:text;v-text-anchor:top" o:gfxdata="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" filled="f" stroked="f" strokeweight=".5pt">
                 <v:textbox>
                   <w:txbxContent>
                     <w:p>
@@ -4193,23 +4203,29 @@
                           <w:lang w:val="en-NZ"/>
                         </w:rPr>
                       </w:pPr>
-                      <w:proofErr w:type="spellStart"/>
                       <w:r>
                         <w:rPr>
                           <w:b/>
                           <w:sz w:val="28"/>
                           <w:lang w:val="en-NZ"/>
                         </w:rPr>
-                        <w:t>Loged</w:t>
+                        <w:t>Log</w:t>
                       </w:r>
-                      <w:proofErr w:type="spellEnd"/>
                       <w:r>
                         <w:rPr>
                           <w:b/>
                           <w:sz w:val="28"/>
                           <w:lang w:val="en-NZ"/>
                         </w:rPr>
-                        <w:t xml:space="preserve"> as: </w:t>
+                        <w:t>g</w:t>
+                      </w:r>
+                      <w:r>
+                        <w:rPr>
+                          <w:b/>
+                          <w:sz w:val="28"/>
+                          <w:lang w:val="en-NZ"/>
+                        </w:rPr>
+                        <w:t xml:space="preserve">ed as: </w:t>
                       </w:r>
                       <w:r>
                         <w:rPr>
@@ -4289,7 +4305,21 @@
                               <w:rPr>
                                 <w:lang w:val="en-NZ"/>
                               </w:rPr>
-                              <w:t>Select the teams you want to mark bellow</w:t>
+                              <w:t>Select</w:t>
+                            </w:r>
+                            <w:r>
+                              <w:rPr>
+                                <w:lang w:val="en-NZ"/>
+                              </w:rPr>
+                              <w:t xml:space="preserve"> the teams you want to mark bel</w:t>
+                            </w:r>
+                            <w:bookmarkStart w:id="0" w:name="_GoBack"/>
+                            <w:bookmarkEnd w:id="0"/>
+                            <w:r>
+                              <w:rPr>
+                                <w:lang w:val="en-NZ"/>
+                              </w:rPr>
+                              <w:t>ow</w:t>
                             </w:r>
                           </w:p>
                         </w:txbxContent>
@@ -4324,7 +4354,21 @@
                         <w:rPr>
                           <w:lang w:val="en-NZ"/>
                         </w:rPr>
-                        <w:t>Select the teams you want to mark bellow</w:t>
+                        <w:t>Select</w:t>
+                      </w:r>
+                      <w:r>
+                        <w:rPr>
+                          <w:lang w:val="en-NZ"/>
+                        </w:rPr>
+                        <w:t xml:space="preserve"> the teams you want to mark bel</w:t>
+                      </w:r>
+                      <w:bookmarkStart w:id="1" w:name="_GoBack"/>
+                      <w:bookmarkEnd w:id="1"/>
+                      <w:r>
+                        <w:rPr>
+                          <w:lang w:val="en-NZ"/>
+                        </w:rPr>
+                        <w:t>ow</w:t>
                       </w:r>
                     </w:p>
                   </w:txbxContent>
@@ -5504,7 +5548,7 @@
                     </pic:cNvPicPr>
                   </pic:nvPicPr>
                   <pic:blipFill>
-                    <a:blip r:embed="rId6" cstate="print">
+                    <a:blip r:embed="rId7" cstate="print">
                       <a:extLst>
                         <a:ext uri="{28A0092B-C50C-407E-A947-70E740481C1C}">
                           <a14:useLocalDpi xmlns:a14="http://schemas.microsoft.com/office/drawing/2010/main" val="0"/>
@@ -5572,7 +5616,7 @@
                     </pic:cNvPicPr>
                   </pic:nvPicPr>
                   <pic:blipFill>
-                    <a:blip r:embed="rId7" cstate="print">
+                    <a:blip r:embed="rId8" cstate="print">
                       <a:extLst>
                         <a:ext uri="{28A0092B-C50C-407E-A947-70E740481C1C}">
                           <a14:useLocalDpi xmlns:a14="http://schemas.microsoft.com/office/drawing/2010/main" val="0"/>
@@ -7143,8 +7187,6 @@
     <w:p/>
     <w:p/>
     <w:p>
-      <w:bookmarkStart w:id="0" w:name="_GoBack"/>
-      <w:bookmarkEnd w:id="0"/>
       <w:r>
         <w:rPr>
           <w:noProof/>
@@ -7281,7 +7323,7 @@
                                           </pic:cNvPicPr>
                                         </pic:nvPicPr>
                                         <pic:blipFill>
-                                          <a:blip r:embed="rId10">
+                                          <a:blip r:embed="rId13">
                                             <a:extLst>
                                               <a:ext uri="{28A0092B-C50C-407E-A947-70E740481C1C}">
                                                 <a14:useLocalDpi xmlns:a14="http://schemas.microsoft.com/office/drawing/2010/main" val="0"/>
@@ -7752,7 +7794,7 @@
                                     </pic:cNvPicPr>
                                   </pic:nvPicPr>
                                   <pic:blipFill>
-                                    <a:blip r:embed="rId10">
+                                    <a:blip r:embed="rId14">
                                       <a:extLst>
                                         <a:ext uri="{28A0092B-C50C-407E-A947-70E740481C1C}">
                                           <a14:useLocalDpi xmlns:a14="http://schemas.microsoft.com/office/drawing/2010/main" val="0"/>
@@ -8159,7 +8201,7 @@
                     </pic:cNvPicPr>
                   </pic:nvPicPr>
                   <pic:blipFill>
-                    <a:blip r:embed="rId6" cstate="print">
+                    <a:blip r:embed="rId7" cstate="print">
                       <a:extLst>
                         <a:ext uri="{28A0092B-C50C-407E-A947-70E740481C1C}">
                           <a14:useLocalDpi xmlns:a14="http://schemas.microsoft.com/office/drawing/2010/main" val="0"/>
@@ -8227,7 +8269,7 @@
                     </pic:cNvPicPr>
                   </pic:nvPicPr>
                   <pic:blipFill>
-                    <a:blip r:embed="rId7" cstate="print">
+                    <a:blip r:embed="rId8" cstate="print">
                       <a:extLst>
                         <a:ext uri="{28A0092B-C50C-407E-A947-70E740481C1C}">
                           <a14:useLocalDpi xmlns:a14="http://schemas.microsoft.com/office/drawing/2010/main" val="0"/>
@@ -10501,7 +10543,7 @@
                     </pic:cNvPicPr>
                   </pic:nvPicPr>
                   <pic:blipFill>
-                    <a:blip r:embed="rId6" cstate="print">
+                    <a:blip r:embed="rId7" cstate="print">
                       <a:extLst>
                         <a:ext uri="{28A0092B-C50C-407E-A947-70E740481C1C}">
                           <a14:useLocalDpi xmlns:a14="http://schemas.microsoft.com/office/drawing/2010/main" val="0"/>
@@ -10569,7 +10611,7 @@
                     </pic:cNvPicPr>
                   </pic:nvPicPr>
                   <pic:blipFill>
-                    <a:blip r:embed="rId7" cstate="print">
+                    <a:blip r:embed="rId8" cstate="print">
                       <a:extLst>
                         <a:ext uri="{28A0092B-C50C-407E-A947-70E740481C1C}">
                           <a14:useLocalDpi xmlns:a14="http://schemas.microsoft.com/office/drawing/2010/main" val="0"/>
@@ -13629,7 +13671,7 @@
                     </pic:cNvPicPr>
                   </pic:nvPicPr>
                   <pic:blipFill>
-                    <a:blip r:embed="rId6" cstate="print">
+                    <a:blip r:embed="rId7" cstate="print">
                       <a:extLst>
                         <a:ext uri="{28A0092B-C50C-407E-A947-70E740481C1C}">
                           <a14:useLocalDpi xmlns:a14="http://schemas.microsoft.com/office/drawing/2010/main" val="0"/>
@@ -13697,7 +13739,7 @@
                     </pic:cNvPicPr>
                   </pic:nvPicPr>
                   <pic:blipFill>
-                    <a:blip r:embed="rId7" cstate="print">
+                    <a:blip r:embed="rId8" cstate="print">
                       <a:extLst>
                         <a:ext uri="{28A0092B-C50C-407E-A947-70E740481C1C}">
                           <a14:useLocalDpi xmlns:a14="http://schemas.microsoft.com/office/drawing/2010/main" val="0"/>
@@ -16289,7 +16331,7 @@
                     </pic:cNvPicPr>
                   </pic:nvPicPr>
                   <pic:blipFill>
-                    <a:blip r:embed="rId6" cstate="print">
+                    <a:blip r:embed="rId7" cstate="print">
                       <a:extLst>
                         <a:ext uri="{28A0092B-C50C-407E-A947-70E740481C1C}">
                           <a14:useLocalDpi xmlns:a14="http://schemas.microsoft.com/office/drawing/2010/main" val="0"/>
@@ -16357,7 +16399,7 @@
                     </pic:cNvPicPr>
                   </pic:nvPicPr>
                   <pic:blipFill>
-                    <a:blip r:embed="rId7" cstate="print">
+                    <a:blip r:embed="rId8" cstate="print">
                       <a:extLst>
                         <a:ext uri="{28A0092B-C50C-407E-A947-70E740481C1C}">
                           <a14:useLocalDpi xmlns:a14="http://schemas.microsoft.com/office/drawing/2010/main" val="0"/>
@@ -18922,7 +18964,7 @@
                     </pic:cNvPicPr>
                   </pic:nvPicPr>
                   <pic:blipFill>
-                    <a:blip r:embed="rId6" cstate="print">
+                    <a:blip r:embed="rId7" cstate="print">
                       <a:extLst>
                         <a:ext uri="{28A0092B-C50C-407E-A947-70E740481C1C}">
                           <a14:useLocalDpi xmlns:a14="http://schemas.microsoft.com/office/drawing/2010/main" val="0"/>
@@ -18990,7 +19032,7 @@
                     </pic:cNvPicPr>
                   </pic:nvPicPr>
                   <pic:blipFill>
-                    <a:blip r:embed="rId7" cstate="print">
+                    <a:blip r:embed="rId8" cstate="print">
                       <a:extLst>
                         <a:ext uri="{28A0092B-C50C-407E-A947-70E740481C1C}">
                           <a14:useLocalDpi xmlns:a14="http://schemas.microsoft.com/office/drawing/2010/main" val="0"/>
@@ -21567,7 +21609,7 @@
                     </pic:cNvPicPr>
                   </pic:nvPicPr>
                   <pic:blipFill>
-                    <a:blip r:embed="rId6" cstate="print">
+                    <a:blip r:embed="rId7" cstate="print">
                       <a:extLst>
                         <a:ext uri="{28A0092B-C50C-407E-A947-70E740481C1C}">
                           <a14:useLocalDpi xmlns:a14="http://schemas.microsoft.com/office/drawing/2010/main" val="0"/>
@@ -21635,7 +21677,7 @@
                     </pic:cNvPicPr>
                   </pic:nvPicPr>
                   <pic:blipFill>
-                    <a:blip r:embed="rId7" cstate="print">
+                    <a:blip r:embed="rId8" cstate="print">
                       <a:extLst>
                         <a:ext uri="{28A0092B-C50C-407E-A947-70E740481C1C}">
                           <a14:useLocalDpi xmlns:a14="http://schemas.microsoft.com/office/drawing/2010/main" val="0"/>
@@ -24201,7 +24243,7 @@
                     </pic:cNvPicPr>
                   </pic:nvPicPr>
                   <pic:blipFill>
-                    <a:blip r:embed="rId6" cstate="print">
+                    <a:blip r:embed="rId7" cstate="print">
                       <a:extLst>
                         <a:ext uri="{28A0092B-C50C-407E-A947-70E740481C1C}">
                           <a14:useLocalDpi xmlns:a14="http://schemas.microsoft.com/office/drawing/2010/main" val="0"/>
@@ -24269,7 +24311,7 @@
                     </pic:cNvPicPr>
                   </pic:nvPicPr>
                   <pic:blipFill>
-                    <a:blip r:embed="rId7" cstate="print">
+                    <a:blip r:embed="rId8" cstate="print">
                       <a:extLst>
                         <a:ext uri="{28A0092B-C50C-407E-A947-70E740481C1C}">
                           <a14:useLocalDpi xmlns:a14="http://schemas.microsoft.com/office/drawing/2010/main" val="0"/>
@@ -26411,7 +26453,7 @@
       </w:pPr>
     </w:pPrDefault>
   </w:docDefaults>
-  <w:latentStyles w:defLockedState="0" w:defUIPriority="99" w:defSemiHidden="0" w:defUnhideWhenUsed="0" w:defQFormat="0" w:count="374">
+  <w:latentStyles w:defLockedState="0" w:defUIPriority="99" w:defSemiHidden="0" w:defUnhideWhenUsed="0" w:defQFormat="0" w:count="375">
     <w:lsdException w:name="Normal" w:uiPriority="0" w:qFormat="1"/>
     <w:lsdException w:name="heading 1" w:uiPriority="9" w:qFormat="1"/>
     <w:lsdException w:name="heading 2" w:semiHidden="1" w:uiPriority="9" w:unhideWhenUsed="1" w:qFormat="1"/>
@@ -26517,7 +26559,6 @@
     <w:lsdException w:name="HTML Sample" w:semiHidden="1" w:unhideWhenUsed="1"/>
     <w:lsdException w:name="HTML Typewriter" w:semiHidden="1" w:unhideWhenUsed="1"/>
     <w:lsdException w:name="HTML Variable" w:semiHidden="1" w:unhideWhenUsed="1"/>
-    <w:lsdException w:name="Normal Table" w:semiHidden="1" w:unhideWhenUsed="1"/>
     <w:lsdException w:name="annotation subject" w:semiHidden="1" w:unhideWhenUsed="1"/>
     <w:lsdException w:name="No List" w:semiHidden="1" w:unhideWhenUsed="1"/>
     <w:lsdException w:name="Outline List 1" w:semiHidden="1" w:unhideWhenUsed="1"/>
@@ -26564,10 +26605,8 @@
     <w:lsdException w:name="Table Subtle 2" w:semiHidden="1" w:unhideWhenUsed="1"/>
     <w:lsdException w:name="Table Web 1" w:semiHidden="1" w:unhideWhenUsed="1"/>
     <w:lsdException w:name="Table Web 2" w:semiHidden="1" w:unhideWhenUsed="1"/>
-    <w:lsdException w:name="Table Web 3" w:semiHidden="1" w:unhideWhenUsed="1"/>
     <w:lsdException w:name="Balloon Text" w:semiHidden="1" w:unhideWhenUsed="1"/>
     <w:lsdException w:name="Table Grid" w:uiPriority="39"/>
-    <w:lsdException w:name="Table Theme" w:semiHidden="1" w:unhideWhenUsed="1"/>
     <w:lsdException w:name="Placeholder Text" w:semiHidden="1"/>
     <w:lsdException w:name="No Spacing" w:uiPriority="1" w:qFormat="1"/>
     <w:lsdException w:name="Light Shading" w:uiPriority="60"/>
@@ -26786,6 +26825,7 @@
     <w:lsdException w:name="Mention" w:semiHidden="1" w:unhideWhenUsed="1"/>
     <w:lsdException w:name="Smart Hyperlink" w:semiHidden="1" w:unhideWhenUsed="1"/>
     <w:lsdException w:name="Hashtag" w:semiHidden="1" w:unhideWhenUsed="1"/>
+    <w:lsdException w:name="Unresolved Mention" w:semiHidden="1" w:unhideWhenUsed="1"/>
   </w:latentStyles>
   <w:style w:type="paragraph" w:default="1" w:styleId="Normal">
     <w:name w:val="Normal"/>
@@ -27087,7 +27127,7 @@
 </file>
 
 <file path=customXml/itemProps1.xml><?xml version="1.0" encoding="utf-8"?>
-<ds:datastoreItem xmlns:ds="http://schemas.openxmlformats.org/officeDocument/2006/customXml" ds:itemID="{D5C6DC64-76DF-42A2-8729-4043E230CFB5}">
+<ds:datastoreItem xmlns:ds="http://schemas.openxmlformats.org/officeDocument/2006/customXml" ds:itemID="{32AFEC3F-3647-42CC-BEB3-6D46C7F6794C}">
   <ds:schemaRefs>
     <ds:schemaRef ds:uri="http://schemas.openxmlformats.org/officeDocument/2006/bibliography"/>
   </ds:schemaRefs>

</xml_diff>